<commit_message>
Edición de documento roles
</commit_message>
<xml_diff>
--- a/Roles en Grupo/RolesEnGrupo (Grupo4).docx
+++ b/Roles en Grupo/RolesEnGrupo (Grupo4).docx
@@ -566,47 +566,7 @@
                 <w:sz w:val="20"/>
                 <w:szCs w:val="20"/>
               </w:rPr>
-              <w:t xml:space="preserve"> Iván</w:t>
-            </w:r>
-            <w:r>
-              <w:rPr>
-                <w:rFonts w:ascii="Trebuchet MS" w:eastAsia="Verdana" w:hAnsi="Trebuchet MS" w:cs="Verdana"/>
-                <w:b/>
-                <w:color w:val="000000"/>
-                <w:sz w:val="20"/>
-                <w:szCs w:val="20"/>
-              </w:rPr>
-              <w:t xml:space="preserve"> </w:t>
-            </w:r>
-            <w:r>
-              <w:rPr>
-                <w:rFonts w:ascii="Trebuchet MS" w:eastAsia="Verdana" w:hAnsi="Trebuchet MS" w:cs="Verdana"/>
-                <w:b/>
-                <w:color w:val="000000"/>
-                <w:sz w:val="20"/>
-                <w:szCs w:val="20"/>
-              </w:rPr>
-              <w:t>Álvarez</w:t>
-            </w:r>
-            <w:r>
-              <w:rPr>
-                <w:rFonts w:ascii="Trebuchet MS" w:eastAsia="Verdana" w:hAnsi="Trebuchet MS" w:cs="Verdana"/>
-                <w:b/>
-                <w:color w:val="000000"/>
-                <w:sz w:val="20"/>
-                <w:szCs w:val="20"/>
-              </w:rPr>
-              <w:t xml:space="preserve"> </w:t>
-            </w:r>
-            <w:r>
-              <w:rPr>
-                <w:rFonts w:ascii="Trebuchet MS" w:eastAsia="Verdana" w:hAnsi="Trebuchet MS" w:cs="Verdana"/>
-                <w:b/>
-                <w:color w:val="000000"/>
-                <w:sz w:val="20"/>
-                <w:szCs w:val="20"/>
-              </w:rPr>
-              <w:t>Rodríguez</w:t>
+              <w:t xml:space="preserve"> Iván Álvarez Rodríguez</w:t>
             </w:r>
           </w:p>
         </w:tc>
@@ -986,7 +946,25 @@
                 <w:sz w:val="20"/>
                 <w:szCs w:val="20"/>
               </w:rPr>
-              <w:t>Intentar completar todos los apartados en un plazo de 3 días.</w:t>
+              <w:t xml:space="preserve">Intentar completar todos los apartados en un plazo de </w:t>
+            </w:r>
+            <w:r>
+              <w:rPr>
+                <w:rFonts w:ascii="Trebuchet MS" w:eastAsia="Verdana" w:hAnsi="Trebuchet MS" w:cs="Verdana"/>
+                <w:color w:val="000000"/>
+                <w:sz w:val="20"/>
+                <w:szCs w:val="20"/>
+              </w:rPr>
+              <w:t>5</w:t>
+            </w:r>
+            <w:r>
+              <w:rPr>
+                <w:rFonts w:ascii="Trebuchet MS" w:eastAsia="Verdana" w:hAnsi="Trebuchet MS" w:cs="Verdana"/>
+                <w:color w:val="000000"/>
+                <w:sz w:val="20"/>
+                <w:szCs w:val="20"/>
+              </w:rPr>
+              <w:t xml:space="preserve"> días.</w:t>
             </w:r>
           </w:p>
         </w:tc>
@@ -1245,15 +1223,25 @@
                 <w:between w:val="nil"/>
               </w:pBdr>
               <w:spacing w:before="0" w:line="288" w:lineRule="auto"/>
-              <w:jc w:val="right"/>
-              <w:rPr>
-                <w:rFonts w:ascii="Trebuchet MS" w:eastAsia="Verdana" w:hAnsi="Trebuchet MS" w:cs="Verdana"/>
-                <w:b/>
-                <w:color w:val="000000"/>
-                <w:sz w:val="20"/>
-                <w:szCs w:val="20"/>
-              </w:rPr>
-            </w:pPr>
+              <w:jc w:val="center"/>
+              <w:rPr>
+                <w:rFonts w:ascii="Trebuchet MS" w:eastAsia="Verdana" w:hAnsi="Trebuchet MS" w:cs="Verdana"/>
+                <w:b/>
+                <w:color w:val="000000"/>
+                <w:sz w:val="20"/>
+                <w:szCs w:val="20"/>
+              </w:rPr>
+            </w:pPr>
+            <w:r>
+              <w:rPr>
+                <w:rFonts w:ascii="Trebuchet MS" w:eastAsia="Verdana" w:hAnsi="Trebuchet MS" w:cs="Verdana"/>
+                <w:b/>
+                <w:color w:val="000000"/>
+                <w:sz w:val="20"/>
+                <w:szCs w:val="20"/>
+              </w:rPr>
+              <w:t>9</w:t>
+            </w:r>
           </w:p>
         </w:tc>
       </w:tr>
@@ -1448,6 +1436,24 @@
                 <w:szCs w:val="20"/>
               </w:rPr>
             </w:pPr>
+            <w:r>
+              <w:rPr>
+                <w:rFonts w:ascii="Trebuchet MS" w:eastAsia="Verdana" w:hAnsi="Trebuchet MS" w:cs="Verdana"/>
+                <w:color w:val="000000"/>
+                <w:sz w:val="20"/>
+                <w:szCs w:val="20"/>
+              </w:rPr>
+              <w:t>Asistencia a todas las clases, comprometiéndose y aportando resoluciones e ideas al proyecto, redacción de una pequeña parte del proyecto.</w:t>
+            </w:r>
+            <w:r>
+              <w:rPr>
+                <w:rFonts w:ascii="Trebuchet MS" w:eastAsia="Verdana" w:hAnsi="Trebuchet MS" w:cs="Verdana"/>
+                <w:color w:val="000000"/>
+                <w:sz w:val="20"/>
+                <w:szCs w:val="20"/>
+              </w:rPr>
+              <w:t xml:space="preserve"> Ayuda en el balanceo de carga.</w:t>
+            </w:r>
           </w:p>
         </w:tc>
         <w:tc>
@@ -1563,7 +1569,7 @@
                 <w:sz w:val="20"/>
                 <w:szCs w:val="20"/>
               </w:rPr>
-              <w:t xml:space="preserve">Editar los </w:t>
+              <w:t xml:space="preserve">Asistencia a todas las clases, exponiendo mediante </w:t>
             </w:r>
             <w:proofErr w:type="spellStart"/>
             <w:r>
@@ -1573,7 +1579,7 @@
                 <w:sz w:val="20"/>
                 <w:szCs w:val="20"/>
               </w:rPr>
-              <w:t>css</w:t>
+              <w:t>teams</w:t>
             </w:r>
             <w:proofErr w:type="spellEnd"/>
             <w:r>
@@ -1583,7 +1589,56 @@
                 <w:sz w:val="20"/>
                 <w:szCs w:val="20"/>
               </w:rPr>
-              <w:t xml:space="preserve"> para que la web quede relativamente bonita</w:t>
+              <w:t xml:space="preserve"> y </w:t>
+            </w:r>
+            <w:proofErr w:type="spellStart"/>
+            <w:r>
+              <w:rPr>
+                <w:rFonts w:ascii="Trebuchet MS" w:eastAsia="Verdana" w:hAnsi="Trebuchet MS" w:cs="Verdana"/>
+                <w:color w:val="000000"/>
+                <w:sz w:val="20"/>
+                <w:szCs w:val="20"/>
+              </w:rPr>
+              <w:t>git</w:t>
+            </w:r>
+            <w:proofErr w:type="spellEnd"/>
+            <w:r>
+              <w:rPr>
+                <w:rFonts w:ascii="Trebuchet MS" w:eastAsia="Verdana" w:hAnsi="Trebuchet MS" w:cs="Verdana"/>
+                <w:color w:val="000000"/>
+                <w:sz w:val="20"/>
+                <w:szCs w:val="20"/>
+              </w:rPr>
+              <w:t xml:space="preserve"> </w:t>
+            </w:r>
+            <w:proofErr w:type="spellStart"/>
+            <w:r>
+              <w:rPr>
+                <w:rFonts w:ascii="Trebuchet MS" w:eastAsia="Verdana" w:hAnsi="Trebuchet MS" w:cs="Verdana"/>
+                <w:color w:val="000000"/>
+                <w:sz w:val="20"/>
+                <w:szCs w:val="20"/>
+              </w:rPr>
+              <w:t>hub</w:t>
+            </w:r>
+            <w:proofErr w:type="spellEnd"/>
+            <w:r>
+              <w:rPr>
+                <w:rFonts w:ascii="Trebuchet MS" w:eastAsia="Verdana" w:hAnsi="Trebuchet MS" w:cs="Verdana"/>
+                <w:color w:val="000000"/>
+                <w:sz w:val="20"/>
+                <w:szCs w:val="20"/>
+              </w:rPr>
+              <w:t xml:space="preserve"> la documentación pertinente para el proyecto, además se involucra en todas las tareas de ejecución sobre las instancias AWS y redacción de parte del documento final</w:t>
+            </w:r>
+            <w:r>
+              <w:rPr>
+                <w:rFonts w:ascii="Trebuchet MS" w:eastAsia="Verdana" w:hAnsi="Trebuchet MS" w:cs="Verdana"/>
+                <w:color w:val="000000"/>
+                <w:sz w:val="20"/>
+                <w:szCs w:val="20"/>
+              </w:rPr>
+              <w:t>, también implementa el balanceo de carga y parte del script de automatización entre otras tareas.</w:t>
             </w:r>
           </w:p>
         </w:tc>
@@ -1693,6 +1748,24 @@
                 <w:szCs w:val="20"/>
               </w:rPr>
             </w:pPr>
+            <w:r>
+              <w:rPr>
+                <w:rFonts w:ascii="Trebuchet MS" w:eastAsia="Verdana" w:hAnsi="Trebuchet MS" w:cs="Verdana"/>
+                <w:color w:val="000000"/>
+                <w:sz w:val="20"/>
+                <w:szCs w:val="20"/>
+              </w:rPr>
+              <w:t>Asistencia a todas las clases, Implementación de las instancias AWS, Redacción de la mayor parte del documento, realiza la mayoría de las tareas sobre las maquinas AWS</w:t>
+            </w:r>
+            <w:r>
+              <w:rPr>
+                <w:rFonts w:ascii="Trebuchet MS" w:eastAsia="Verdana" w:hAnsi="Trebuchet MS" w:cs="Verdana"/>
+                <w:color w:val="000000"/>
+                <w:sz w:val="20"/>
+                <w:szCs w:val="20"/>
+              </w:rPr>
+              <w:t>, implementa balanceo de carga, Búsqueda de la información para realizar el script para automatizar las copias de seguridad, entre otras tareas.</w:t>
+            </w:r>
           </w:p>
         </w:tc>
         <w:tc>
@@ -1721,6 +1794,15 @@
                 <w:szCs w:val="20"/>
               </w:rPr>
             </w:pPr>
+            <w:r>
+              <w:rPr>
+                <w:rFonts w:ascii="Trebuchet MS" w:eastAsia="Verdana" w:hAnsi="Trebuchet MS" w:cs="Verdana"/>
+                <w:color w:val="000000"/>
+                <w:sz w:val="20"/>
+                <w:szCs w:val="20"/>
+              </w:rPr>
+              <w:t>3</w:t>
+            </w:r>
           </w:p>
         </w:tc>
         <w:tc>
@@ -1750,6 +1832,15 @@
                 <w:szCs w:val="20"/>
               </w:rPr>
             </w:pPr>
+            <w:r>
+              <w:rPr>
+                <w:rFonts w:ascii="Trebuchet MS" w:eastAsia="Verdana" w:hAnsi="Trebuchet MS" w:cs="Verdana"/>
+                <w:color w:val="000000"/>
+                <w:sz w:val="20"/>
+                <w:szCs w:val="20"/>
+              </w:rPr>
+              <w:t>3</w:t>
+            </w:r>
           </w:p>
         </w:tc>
       </w:tr>
@@ -1783,6 +1874,44 @@
                 <w:szCs w:val="20"/>
               </w:rPr>
             </w:pPr>
+            <w:r>
+              <w:rPr>
+                <w:rFonts w:ascii="Trebuchet MS" w:eastAsia="Verdana" w:hAnsi="Trebuchet MS" w:cs="Verdana"/>
+                <w:color w:val="000000"/>
+                <w:sz w:val="20"/>
+                <w:szCs w:val="20"/>
+              </w:rPr>
+              <w:t>Asistencia a todas las clases, se encarga todo el grueso de la aplicación web, establece el orden de las labores a realizar en puntos diarios</w:t>
+            </w:r>
+            <w:r>
+              <w:rPr>
+                <w:rFonts w:ascii="Trebuchet MS" w:eastAsia="Verdana" w:hAnsi="Trebuchet MS" w:cs="Verdana"/>
+                <w:color w:val="000000"/>
+                <w:sz w:val="20"/>
+                <w:szCs w:val="20"/>
+              </w:rPr>
+              <w:t xml:space="preserve">, realiza tareas en máquinas con la exportación de la base de datos y archivos mediante ftp, participa en la creación y automatización de script, creación de los documentos </w:t>
+            </w:r>
+            <w:proofErr w:type="spellStart"/>
+            <w:r>
+              <w:rPr>
+                <w:rFonts w:ascii="Trebuchet MS" w:eastAsia="Verdana" w:hAnsi="Trebuchet MS" w:cs="Verdana"/>
+                <w:color w:val="000000"/>
+                <w:sz w:val="20"/>
+                <w:szCs w:val="20"/>
+              </w:rPr>
+              <w:t>visio</w:t>
+            </w:r>
+            <w:proofErr w:type="spellEnd"/>
+            <w:r>
+              <w:rPr>
+                <w:rFonts w:ascii="Trebuchet MS" w:eastAsia="Verdana" w:hAnsi="Trebuchet MS" w:cs="Verdana"/>
+                <w:color w:val="000000"/>
+                <w:sz w:val="20"/>
+                <w:szCs w:val="20"/>
+              </w:rPr>
+              <w:t xml:space="preserve"> entre otras tareas.</w:t>
+            </w:r>
           </w:p>
         </w:tc>
         <w:tc>
@@ -1811,6 +1940,15 @@
                 <w:szCs w:val="20"/>
               </w:rPr>
             </w:pPr>
+            <w:r>
+              <w:rPr>
+                <w:rFonts w:ascii="Trebuchet MS" w:eastAsia="Verdana" w:hAnsi="Trebuchet MS" w:cs="Verdana"/>
+                <w:color w:val="000000"/>
+                <w:sz w:val="20"/>
+                <w:szCs w:val="20"/>
+              </w:rPr>
+              <w:t>4</w:t>
+            </w:r>
           </w:p>
         </w:tc>
         <w:tc>
@@ -1840,6 +1978,15 @@
                 <w:szCs w:val="20"/>
               </w:rPr>
             </w:pPr>
+            <w:r>
+              <w:rPr>
+                <w:rFonts w:ascii="Trebuchet MS" w:eastAsia="Verdana" w:hAnsi="Trebuchet MS" w:cs="Verdana"/>
+                <w:color w:val="000000"/>
+                <w:sz w:val="20"/>
+                <w:szCs w:val="20"/>
+              </w:rPr>
+              <w:t>3</w:t>
+            </w:r>
           </w:p>
         </w:tc>
       </w:tr>
@@ -2065,6 +2212,78 @@
               </w:rPr>
             </w:pPr>
           </w:p>
+          <w:p>
+            <w:pPr>
+              <w:pBdr>
+                <w:top w:val="nil"/>
+                <w:left w:val="nil"/>
+                <w:bottom w:val="nil"/>
+                <w:right w:val="nil"/>
+                <w:between w:val="nil"/>
+              </w:pBdr>
+              <w:spacing w:before="0" w:line="288" w:lineRule="auto"/>
+              <w:rPr>
+                <w:rFonts w:ascii="Trebuchet MS" w:eastAsia="Verdana" w:hAnsi="Trebuchet MS" w:cs="Verdana"/>
+                <w:color w:val="000000"/>
+              </w:rPr>
+            </w:pPr>
+            <w:proofErr w:type="spellStart"/>
+            <w:r>
+              <w:rPr>
+                <w:rFonts w:ascii="Trebuchet MS" w:eastAsia="Verdana" w:hAnsi="Trebuchet MS" w:cs="Verdana"/>
+                <w:b/>
+                <w:color w:val="000000"/>
+                <w:sz w:val="20"/>
+                <w:szCs w:val="20"/>
+              </w:rPr>
+              <w:t>Vladislav</w:t>
+            </w:r>
+            <w:proofErr w:type="spellEnd"/>
+            <w:r>
+              <w:rPr>
+                <w:rFonts w:ascii="Trebuchet MS" w:eastAsia="Verdana" w:hAnsi="Trebuchet MS" w:cs="Verdana"/>
+                <w:b/>
+                <w:color w:val="000000"/>
+                <w:sz w:val="20"/>
+                <w:szCs w:val="20"/>
+              </w:rPr>
+              <w:t xml:space="preserve"> </w:t>
+            </w:r>
+            <w:proofErr w:type="spellStart"/>
+            <w:r>
+              <w:rPr>
+                <w:rFonts w:ascii="Trebuchet MS" w:eastAsia="Verdana" w:hAnsi="Trebuchet MS" w:cs="Verdana"/>
+                <w:b/>
+                <w:color w:val="000000"/>
+                <w:sz w:val="20"/>
+                <w:szCs w:val="20"/>
+              </w:rPr>
+              <w:t>Albajara</w:t>
+            </w:r>
+            <w:proofErr w:type="spellEnd"/>
+            <w:r>
+              <w:rPr>
+                <w:rFonts w:ascii="Trebuchet MS" w:eastAsia="Verdana" w:hAnsi="Trebuchet MS" w:cs="Verdana"/>
+                <w:b/>
+                <w:color w:val="000000"/>
+                <w:sz w:val="20"/>
+                <w:szCs w:val="20"/>
+              </w:rPr>
+              <w:t xml:space="preserve"> </w:t>
+            </w:r>
+            <w:proofErr w:type="spellStart"/>
+            <w:r>
+              <w:rPr>
+                <w:rFonts w:ascii="Trebuchet MS" w:eastAsia="Verdana" w:hAnsi="Trebuchet MS" w:cs="Verdana"/>
+                <w:b/>
+                <w:color w:val="000000"/>
+                <w:sz w:val="20"/>
+                <w:szCs w:val="20"/>
+              </w:rPr>
+              <w:t>Kotlyar</w:t>
+            </w:r>
+            <w:proofErr w:type="spellEnd"/>
+          </w:p>
         </w:tc>
         <w:tc>
           <w:tcPr>
@@ -2151,25 +2370,7 @@
           <w:b/>
           <w:sz w:val="24"/>
         </w:rPr>
-        <w:t xml:space="preserve"> </w:t>
-      </w:r>
-      <w:proofErr w:type="gramStart"/>
-      <w:r>
-        <w:rPr>
-          <w:rFonts w:ascii="Trebuchet MS" w:eastAsia="Verdana" w:hAnsi="Trebuchet MS" w:cs="Verdana"/>
-          <w:b/>
-          <w:sz w:val="24"/>
-        </w:rPr>
-        <w:t>Responsabilidad</w:t>
-      </w:r>
-      <w:proofErr w:type="gramEnd"/>
-      <w:r>
-        <w:rPr>
-          <w:rFonts w:ascii="Trebuchet MS" w:eastAsia="Verdana" w:hAnsi="Trebuchet MS" w:cs="Verdana"/>
-          <w:b/>
-          <w:sz w:val="24"/>
-        </w:rPr>
-        <w:t>/rol en el equipo</w:t>
+        <w:t xml:space="preserve"> Responsabilidad/rol en el equipo</w:t>
       </w:r>
     </w:p>
     <w:p>
@@ -2391,39 +2592,7 @@
           <w:rFonts w:ascii="Trebuchet MS" w:eastAsia="Verdana" w:hAnsi="Trebuchet MS" w:cs="Verdana"/>
           <w:sz w:val="24"/>
         </w:rPr>
-        <w:t xml:space="preserve">. Rol sin calificación. Si un alumno no cumple sus compromisos personales o no coopera activamente en las actividades del equipo o no asiste a clase o no hace un seguimiento de las actividades del equipo, se le asignará este rol, asumiendo otro alumno el rol del compañero. Seguirá las clases junto al </w:t>
-      </w:r>
-      <w:proofErr w:type="gramStart"/>
-      <w:r>
-        <w:rPr>
-          <w:rFonts w:ascii="Trebuchet MS" w:eastAsia="Verdana" w:hAnsi="Trebuchet MS" w:cs="Verdana"/>
-          <w:sz w:val="24"/>
-        </w:rPr>
-        <w:t>equipo</w:t>
-      </w:r>
-      <w:proofErr w:type="gramEnd"/>
-      <w:r>
-        <w:rPr>
-          <w:rFonts w:ascii="Trebuchet MS" w:eastAsia="Verdana" w:hAnsi="Trebuchet MS" w:cs="Verdana"/>
-          <w:sz w:val="24"/>
-        </w:rPr>
-        <w:t xml:space="preserve"> pero no obtendrá calificación. No obtendrá nota de </w:t>
-      </w:r>
-      <w:proofErr w:type="gramStart"/>
-      <w:r>
-        <w:rPr>
-          <w:rFonts w:ascii="Trebuchet MS" w:eastAsia="Verdana" w:hAnsi="Trebuchet MS" w:cs="Verdana"/>
-          <w:sz w:val="24"/>
-        </w:rPr>
-        <w:t>equipo</w:t>
-      </w:r>
-      <w:proofErr w:type="gramEnd"/>
-      <w:r>
-        <w:rPr>
-          <w:rFonts w:ascii="Trebuchet MS" w:eastAsia="Verdana" w:hAnsi="Trebuchet MS" w:cs="Verdana"/>
-          <w:sz w:val="24"/>
-        </w:rPr>
-        <w:t xml:space="preserve"> pero se le tendrá como a un compañero más, no excluyéndole.</w:t>
+        <w:t>. Rol sin calificación. Si un alumno no cumple sus compromisos personales o no coopera activamente en las actividades del equipo o no asiste a clase o no hace un seguimiento de las actividades del equipo, se le asignará este rol, asumiendo otro alumno el rol del compañero. Seguirá las clases junto al equipo pero no obtendrá calificación. No obtendrá nota de equipo pero se le tendrá como a un compañero más, no excluyéndole.</w:t>
       </w:r>
     </w:p>
     <w:p>
@@ -2464,25 +2633,7 @@
           <w:b/>
           <w:sz w:val="24"/>
         </w:rPr>
-        <w:t xml:space="preserve"> </w:t>
-      </w:r>
-      <w:proofErr w:type="gramStart"/>
-      <w:r>
-        <w:rPr>
-          <w:rFonts w:ascii="Trebuchet MS" w:eastAsia="Verdana" w:hAnsi="Trebuchet MS" w:cs="Verdana"/>
-          <w:b/>
-          <w:sz w:val="24"/>
-        </w:rPr>
-        <w:t>Valoración</w:t>
-      </w:r>
-      <w:proofErr w:type="gramEnd"/>
-      <w:r>
-        <w:rPr>
-          <w:rFonts w:ascii="Trebuchet MS" w:eastAsia="Verdana" w:hAnsi="Trebuchet MS" w:cs="Verdana"/>
-          <w:b/>
-          <w:sz w:val="24"/>
-        </w:rPr>
-        <w:t xml:space="preserve">. </w:t>
+        <w:t xml:space="preserve"> Valoración. </w:t>
       </w:r>
     </w:p>
     <w:p>
@@ -3988,41 +4139,12 @@
 </file>
 
 <file path=customXml/item1.xml><?xml version="1.0" encoding="utf-8"?>
-<p:properties xmlns:p="http://schemas.microsoft.com/office/2006/metadata/properties" xmlns:xsi="http://www.w3.org/2001/XMLSchema-instance" xmlns:pc="http://schemas.microsoft.com/office/infopath/2007/PartnerControls">
-  <documentManagement>
-    <SharedWithUsers xmlns="e925e4eb-d4ed-4b5c-bea4-9abb28261adf">
-      <UserInfo>
-        <DisplayName>Integrantes de la Grupo Dos 👨‍🏫👩‍🏫👨‍🎓</DisplayName>
-        <AccountId>20</AccountId>
-        <AccountType/>
-      </UserInfo>
-      <UserInfo>
-        <DisplayName>Integrantes de la Grupo 3</DisplayName>
-        <AccountId>17</AccountId>
-        <AccountType/>
-      </UserInfo>
-      <UserInfo>
-        <DisplayName>Integrantes de la Grupo4Proyecto</DisplayName>
-        <AccountId>16</AccountId>
-        <AccountType/>
-      </UserInfo>
-      <UserInfo>
-        <DisplayName>Integrantes de la Grupo6</DisplayName>
-        <AccountId>18</AccountId>
-        <AccountType/>
-      </UserInfo>
-      <UserInfo>
-        <DisplayName>Integrantes de la Grupo 5</DisplayName>
-        <AccountId>19</AccountId>
-        <AccountType/>
-      </UserInfo>
-    </SharedWithUsers>
-    <TaxCatchAll xmlns="e925e4eb-d4ed-4b5c-bea4-9abb28261adf" xsi:nil="true"/>
-    <lcf76f155ced4ddcb4097134ff3c332f xmlns="d0715082-a5c9-45b5-89f9-7084b3b981ac">
-      <Terms xmlns="http://schemas.microsoft.com/office/infopath/2007/PartnerControls"/>
-    </lcf76f155ced4ddcb4097134ff3c332f>
-  </documentManagement>
-</p:properties>
+<?mso-contentType ?>
+<FormTemplates xmlns="http://schemas.microsoft.com/sharepoint/v3/contenttype/forms">
+  <Display>DocumentLibraryForm</Display>
+  <Edit>DocumentLibraryForm</Edit>
+  <New>DocumentLibraryForm</New>
+</FormTemplates>
 </file>
 
 <file path=customXml/item2.xml><?xml version="1.0" encoding="utf-8"?>
@@ -4231,21 +4353,47 @@
 </file>
 
 <file path=customXml/item3.xml><?xml version="1.0" encoding="utf-8"?>
-<?mso-contentType ?>
-<FormTemplates xmlns="http://schemas.microsoft.com/sharepoint/v3/contenttype/forms">
-  <Display>DocumentLibraryForm</Display>
-  <Edit>DocumentLibraryForm</Edit>
-  <New>DocumentLibraryForm</New>
-</FormTemplates>
+<p:properties xmlns:p="http://schemas.microsoft.com/office/2006/metadata/properties" xmlns:xsi="http://www.w3.org/2001/XMLSchema-instance" xmlns:pc="http://schemas.microsoft.com/office/infopath/2007/PartnerControls">
+  <documentManagement>
+    <SharedWithUsers xmlns="e925e4eb-d4ed-4b5c-bea4-9abb28261adf">
+      <UserInfo>
+        <DisplayName>Integrantes de la Grupo Dos 👨‍🏫👩‍🏫👨‍🎓</DisplayName>
+        <AccountId>20</AccountId>
+        <AccountType/>
+      </UserInfo>
+      <UserInfo>
+        <DisplayName>Integrantes de la Grupo 3</DisplayName>
+        <AccountId>17</AccountId>
+        <AccountType/>
+      </UserInfo>
+      <UserInfo>
+        <DisplayName>Integrantes de la Grupo4Proyecto</DisplayName>
+        <AccountId>16</AccountId>
+        <AccountType/>
+      </UserInfo>
+      <UserInfo>
+        <DisplayName>Integrantes de la Grupo6</DisplayName>
+        <AccountId>18</AccountId>
+        <AccountType/>
+      </UserInfo>
+      <UserInfo>
+        <DisplayName>Integrantes de la Grupo 5</DisplayName>
+        <AccountId>19</AccountId>
+        <AccountType/>
+      </UserInfo>
+    </SharedWithUsers>
+    <TaxCatchAll xmlns="e925e4eb-d4ed-4b5c-bea4-9abb28261adf" xsi:nil="true"/>
+    <lcf76f155ced4ddcb4097134ff3c332f xmlns="d0715082-a5c9-45b5-89f9-7084b3b981ac">
+      <Terms xmlns="http://schemas.microsoft.com/office/infopath/2007/PartnerControls"/>
+    </lcf76f155ced4ddcb4097134ff3c332f>
+  </documentManagement>
+</p:properties>
 </file>
 
 <file path=customXml/itemProps1.xml><?xml version="1.0" encoding="utf-8"?>
-<ds:datastoreItem xmlns:ds="http://schemas.openxmlformats.org/officeDocument/2006/customXml" ds:itemID="{09BCBA20-970F-4EEF-834A-FCCC27D3391D}">
+<ds:datastoreItem xmlns:ds="http://schemas.openxmlformats.org/officeDocument/2006/customXml" ds:itemID="{09E9534C-30A0-4CB9-AFDE-D8F8ABE261A1}">
   <ds:schemaRefs>
-    <ds:schemaRef ds:uri="http://schemas.microsoft.com/office/2006/metadata/properties"/>
-    <ds:schemaRef ds:uri="http://schemas.microsoft.com/office/infopath/2007/PartnerControls"/>
-    <ds:schemaRef ds:uri="e925e4eb-d4ed-4b5c-bea4-9abb28261adf"/>
-    <ds:schemaRef ds:uri="d0715082-a5c9-45b5-89f9-7084b3b981ac"/>
+    <ds:schemaRef ds:uri="http://schemas.microsoft.com/sharepoint/v3/contenttype/forms"/>
   </ds:schemaRefs>
 </ds:datastoreItem>
 </file>
@@ -4270,9 +4418,12 @@
 </file>
 
 <file path=customXml/itemProps3.xml><?xml version="1.0" encoding="utf-8"?>
-<ds:datastoreItem xmlns:ds="http://schemas.openxmlformats.org/officeDocument/2006/customXml" ds:itemID="{09E9534C-30A0-4CB9-AFDE-D8F8ABE261A1}">
+<ds:datastoreItem xmlns:ds="http://schemas.openxmlformats.org/officeDocument/2006/customXml" ds:itemID="{09BCBA20-970F-4EEF-834A-FCCC27D3391D}">
   <ds:schemaRefs>
-    <ds:schemaRef ds:uri="http://schemas.microsoft.com/sharepoint/v3/contenttype/forms"/>
+    <ds:schemaRef ds:uri="http://schemas.microsoft.com/office/2006/metadata/properties"/>
+    <ds:schemaRef ds:uri="http://schemas.microsoft.com/office/infopath/2007/PartnerControls"/>
+    <ds:schemaRef ds:uri="e925e4eb-d4ed-4b5c-bea4-9abb28261adf"/>
+    <ds:schemaRef ds:uri="d0715082-a5c9-45b5-89f9-7084b3b981ac"/>
   </ds:schemaRefs>
 </ds:datastoreItem>
 </file>
</xml_diff>